<commit_message>
Conceito básico de goroutines
Modificada a documentação para melhor esclarecimento do conceito.
</commit_message>
<xml_diff>
--- a/concorrencia/CONCORRÊNCIA E PARALELISMO.docx
+++ b/concorrencia/CONCORRÊNCIA E PARALELISMO.docx
@@ -91,10 +91,27 @@
         <w:t>.</w:t>
       </w:r>
       <w:r>
-        <w:t xml:space="preserve"> Outra abordagem que se pode ser afirmada é que definir programas concorrentes significar construir um conjunto de funções que trabalham de maneira independente.</w:t>
+        <w:t xml:space="preserve"> Outra abordagem que se pode ser afirmada é que definir programas concorrentes significar construir um conjunto de funções que trabalham de maneira independente</w:t>
+      </w:r>
+      <w:r>
+        <w:t xml:space="preserve"> (</w:t>
       </w:r>
       <w:bookmarkStart w:id="0" w:name="_GoBack"/>
+      <w:proofErr w:type="spellStart"/>
+      <w:r>
+        <w:rPr>
+          <w:b/>
+        </w:rPr>
+        <w:t>goroutines</w:t>
+      </w:r>
       <w:bookmarkEnd w:id="0"/>
+      <w:proofErr w:type="spellEnd"/>
+      <w:r>
+        <w:t>)</w:t>
+      </w:r>
+      <w:r>
+        <w:t>.</w:t>
+      </w:r>
     </w:p>
     <w:p/>
     <w:p>

</xml_diff>